<commit_message>
Added rocket turret + Spawn manager
SPAWN MANAGER IS NOT FINISHED
</commit_message>
<xml_diff>
--- a/Sources.docx
+++ b/Sources.docx
@@ -4,11 +4,36 @@
   <w:body>
     <w:p>
       <w:r>
-        <w:t xml:space="preserve">Sniper Turret 3D model (Unmodified from original) - </w:t>
+        <w:t>Sniper Turret 3D model (Unmodified from original)</w:t>
       </w:r>
+    </w:p>
+    <w:p>
       <w:r>
-        <w:t>https://www.cgtrader.com/free-3d-models/military/rocketry/sci-fi-turret-b04b1103-0af8-4e30-bfab-50ad6745c78c</w:t>
+        <w:t xml:space="preserve"> </w:t>
       </w:r>
+      <w:hyperlink r:id="rId4" w:history="1">
+        <w:r>
+          <w:rPr>
+            <w:rStyle w:val="Hyperlink"/>
+          </w:rPr>
+          <w:t>https://www.cgtrader.com/free-3d-models/military/rocketry/sci-fi-turret-b04b1103-0af8-4e30-bfab-50ad6745c78c</w:t>
+        </w:r>
+      </w:hyperlink>
+    </w:p>
+    <w:p>
+      <w:r>
+        <w:t>Rocket Launcher 3D model (Unmodified from original)</w:t>
+      </w:r>
+    </w:p>
+    <w:p>
+      <w:hyperlink r:id="rId5" w:history="1">
+        <w:r>
+          <w:rPr>
+            <w:rStyle w:val="Hyperlink"/>
+          </w:rPr>
+          <w:t>https://www.cgtrader.com/free-3d-models/military/gun/rocket-launcher-turret-free</w:t>
+        </w:r>
+      </w:hyperlink>
     </w:p>
     <w:sectPr>
       <w:pgSz w:w="11906" w:h="16838"/>

</xml_diff>

<commit_message>
Added textures to turrets
</commit_message>
<xml_diff>
--- a/Sources.docx
+++ b/Sources.docx
@@ -46,12 +46,32 @@
       </w:r>
     </w:p>
     <w:p>
+      <w:pPr>
+        <w:rPr>
+          <w:rStyle w:val="Hyperlink"/>
+        </w:rPr>
+      </w:pPr>
       <w:hyperlink r:id="rId7" w:history="1">
         <w:r>
           <w:rPr>
             <w:rStyle w:val="Hyperlink"/>
           </w:rPr>
           <w:t>https://assetstore.unity.com/packages/vfx/particles/particle-pack-127325</w:t>
+        </w:r>
+      </w:hyperlink>
+    </w:p>
+    <w:p>
+      <w:r>
+        <w:t>Metal Materials</w:t>
+      </w:r>
+    </w:p>
+    <w:p>
+      <w:hyperlink r:id="rId8" w:history="1">
+        <w:r>
+          <w:rPr>
+            <w:rStyle w:val="Hyperlink"/>
+          </w:rPr>
+          <w:t>https://assetstore.unity.com/packages/2d/textures-materials/metals/yughues-free-metal-materials-12949</w:t>
         </w:r>
       </w:hyperlink>
     </w:p>

</xml_diff>